<commit_message>
Added Final PDF, which is everything in one pdf file, for submission.
</commit_message>
<xml_diff>
--- a/Scenario Specification Sheets/Scenario Specification - UC-001.docx
+++ b/Scenario Specification Sheets/Scenario Specification - UC-001.docx
@@ -78,21 +78,12 @@
                 <w:bCs/>
               </w:rPr>
             </w:pPr>
-            <w:proofErr w:type="spellStart"/>
-            <w:r>
-              <w:rPr>
-                <w:b/>
-                <w:bCs/>
-              </w:rPr>
-              <w:t>UniqueID</w:t>
-            </w:r>
-            <w:proofErr w:type="spellEnd"/>
-            <w:r>
-              <w:rPr>
-                <w:b/>
-                <w:bCs/>
-              </w:rPr>
-              <w:t>:</w:t>
+            <w:r>
+              <w:rPr>
+                <w:b/>
+                <w:bCs/>
+              </w:rPr>
+              <w:t>UniqueID:</w:t>
             </w:r>
             <w:r>
               <w:rPr>
@@ -685,7 +676,10 @@
               <w:t>Requirements met:</w:t>
             </w:r>
             <w:r>
-              <w:t xml:space="preserve"> The end-user can browse the marketplace for a vehicle to purchase</w:t>
+              <w:t xml:space="preserve"> </w:t>
+            </w:r>
+            <w:r>
+              <w:t>Users can browse the marketplace</w:t>
             </w:r>
           </w:p>
         </w:tc>

</xml_diff>